<commit_message>
Update Mission and vision of the company.docx
</commit_message>
<xml_diff>
--- a/BusinessManagement/Content Collection/Mission and vision of the company.docx
+++ b/BusinessManagement/Content Collection/Mission and vision of the company.docx
@@ -9,6 +9,112 @@
           <w:bCs/>
         </w:rPr>
       </w:pPr>
+      <w:r>
+        <w:rPr>
+          <w:sz w:val="44"/>
+          <w:szCs w:val="44"/>
+        </w:rPr>
+        <mc:AlternateContent>
+          <mc:Choice Requires="wps">
+            <w:drawing>
+              <wp:anchor distT="0" distB="0" distL="114300" distR="114300" simplePos="0" relativeHeight="251664384" behindDoc="0" locked="0" layoutInCell="1" allowOverlap="1" wp14:anchorId="3C199447" wp14:editId="3C5A42FB">
+                <wp:simplePos x="0" y="0"/>
+                <wp:positionH relativeFrom="column">
+                  <wp:posOffset>6933565</wp:posOffset>
+                </wp:positionH>
+                <wp:positionV relativeFrom="paragraph">
+                  <wp:posOffset>4929505</wp:posOffset>
+                </wp:positionV>
+                <wp:extent cx="627380" cy="617220"/>
+                <wp:effectExtent l="0" t="0" r="20320" b="11430"/>
+                <wp:wrapNone/>
+                <wp:docPr id="12" name="Slide Number Placeholder 5"/>
+                <wp:cNvGraphicFramePr>
+                  <a:graphicFrameLocks xmlns:a="http://schemas.openxmlformats.org/drawingml/2006/main" noGrp="1"/>
+                </wp:cNvGraphicFramePr>
+                <a:graphic xmlns:a="http://schemas.openxmlformats.org/drawingml/2006/main">
+                  <a:graphicData uri="http://schemas.microsoft.com/office/word/2010/wordprocessingShape">
+                    <wps:wsp>
+                      <wps:cNvSpPr>
+                        <a:spLocks noGrp="1"/>
+                      </wps:cNvSpPr>
+                      <wps:spPr>
+                        <a:xfrm>
+                          <a:off x="0" y="0"/>
+                          <a:ext cx="627380" cy="617220"/>
+                        </a:xfrm>
+                        <a:prstGeom prst="ellipse">
+                          <a:avLst/>
+                        </a:prstGeom>
+                        <a:ln w="19050">
+                          <a:solidFill>
+                            <a:srgbClr val="FFFFFF"/>
+                          </a:solidFill>
+                        </a:ln>
+                      </wps:spPr>
+                      <wps:txbx>
+                        <w:txbxContent>
+                          <w:p>
+                            <w:pPr>
+                              <w:pStyle w:val="NormalWeb"/>
+                              <w:spacing w:before="0" w:beforeAutospacing="0" w:after="0" w:afterAutospacing="0"/>
+                              <w:jc w:val="right"/>
+                            </w:pPr>
+                            <w:r>
+                              <w:rPr>
+                                <w:rFonts w:asciiTheme="minorHAnsi" w:hAnsi="Calibri" w:cstheme="minorBidi"/>
+                                <w:color w:val="404040" w:themeColor="text1" w:themeTint="BF"/>
+                                <w:kern w:val="24"/>
+                              </w:rPr>
+                              <w:t>2</w:t>
+                            </w:r>
+                          </w:p>
+                        </w:txbxContent>
+                      </wps:txbx>
+                      <wps:bodyPr vert="horz" wrap="square" lIns="9144" tIns="9144" rIns="9144" bIns="9144" rtlCol="0" anchor="ctr">
+                        <a:noAutofit/>
+                      </wps:bodyPr>
+                    </wps:wsp>
+                  </a:graphicData>
+                </a:graphic>
+                <wp14:sizeRelH relativeFrom="margin">
+                  <wp14:pctWidth>0</wp14:pctWidth>
+                </wp14:sizeRelH>
+                <wp14:sizeRelV relativeFrom="margin">
+                  <wp14:pctHeight>0</wp14:pctHeight>
+                </wp14:sizeRelV>
+              </wp:anchor>
+            </w:drawing>
+          </mc:Choice>
+          <mc:Fallback>
+            <w:pict>
+              <v:oval id="Slide Number Placeholder 5" o:spid="_x0000_s1026" style="position:absolute;margin-left:545.95pt;margin-top:388.15pt;width:49.4pt;height:48.6pt;z-index:251664384;visibility:visible;mso-wrap-style:square;mso-width-percent:0;mso-height-percent:0;mso-wrap-distance-left:9pt;mso-wrap-distance-top:0;mso-wrap-distance-right:9pt;mso-wrap-distance-bottom:0;mso-position-horizontal:absolute;mso-position-horizontal-relative:text;mso-position-vertical:absolute;mso-position-vertical-relative:text;mso-width-percent:0;mso-height-percent:0;mso-width-relative:margin;mso-height-relative:margin;v-text-anchor:middle" o:gfxdata="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" filled="f" strokecolor="white" strokeweight="1.5pt">
+                <v:path arrowok="t"/>
+                <o:lock v:ext="edit" grouping="t"/>
+                <v:textbox inset=".72pt,.72pt,.72pt,.72pt">
+                  <w:txbxContent>
+                    <w:p>
+                      <w:pPr>
+                        <w:pStyle w:val="NormalWeb"/>
+                        <w:spacing w:before="0" w:beforeAutospacing="0" w:after="0" w:afterAutospacing="0"/>
+                        <w:jc w:val="right"/>
+                      </w:pPr>
+                      <w:r>
+                        <w:rPr>
+                          <w:rFonts w:asciiTheme="minorHAnsi" w:hAnsi="Calibri" w:cstheme="minorBidi"/>
+                          <w:color w:val="404040" w:themeColor="text1" w:themeTint="BF"/>
+                          <w:kern w:val="24"/>
+                        </w:rPr>
+                        <w:t>2</w:t>
+                      </w:r>
+                    </w:p>
+                  </w:txbxContent>
+                </v:textbox>
+              </v:oval>
+            </w:pict>
+          </mc:Fallback>
+        </mc:AlternateContent>
+      </w:r>
     </w:p>
     <w:p>
       <w:pPr>
@@ -17,30 +123,239 @@
           <w:bCs/>
         </w:rPr>
       </w:pPr>
-    </w:p>
-    <w:p>
-      <w:pPr>
+      <w:r>
         <w:rPr>
-          <w:b/>
-          <w:bCs/>
+          <w:sz w:val="44"/>
+          <w:szCs w:val="44"/>
         </w:rPr>
-      </w:pPr>
-    </w:p>
-    <w:p>
-      <w:pPr>
-        <w:rPr>
-          <w:b/>
-          <w:bCs/>
-        </w:rPr>
-      </w:pPr>
-    </w:p>
-    <w:p>
-      <w:pPr>
-        <w:rPr>
-          <w:b/>
-          <w:bCs/>
-        </w:rPr>
-      </w:pPr>
+        <mc:AlternateContent>
+          <mc:Choice Requires="wps">
+            <w:drawing>
+              <wp:anchor distT="0" distB="0" distL="114300" distR="114300" simplePos="0" relativeHeight="251665408" behindDoc="0" locked="0" layoutInCell="1" allowOverlap="1" wp14:anchorId="466EB961" wp14:editId="20CA98D4">
+                <wp:simplePos x="0" y="0"/>
+                <wp:positionH relativeFrom="column">
+                  <wp:posOffset>89369</wp:posOffset>
+                </wp:positionH>
+                <wp:positionV relativeFrom="paragraph">
+                  <wp:posOffset>140970</wp:posOffset>
+                </wp:positionV>
+                <wp:extent cx="6274131" cy="1704975"/>
+                <wp:effectExtent l="0" t="0" r="0" b="9525"/>
+                <wp:wrapNone/>
+                <wp:docPr id="2" name="TextBox 1"/>
+                <wp:cNvGraphicFramePr/>
+                <a:graphic xmlns:a="http://schemas.openxmlformats.org/drawingml/2006/main">
+                  <a:graphicData uri="http://schemas.microsoft.com/office/word/2010/wordprocessingShape">
+                    <wps:wsp>
+                      <wps:cNvSpPr txBox="1"/>
+                      <wps:spPr>
+                        <a:xfrm>
+                          <a:off x="0" y="0"/>
+                          <a:ext cx="6274131" cy="1704975"/>
+                        </a:xfrm>
+                        <a:prstGeom prst="rect">
+                          <a:avLst/>
+                        </a:prstGeom>
+                        <a:noFill/>
+                        <a:ln>
+                          <a:noFill/>
+                        </a:ln>
+                      </wps:spPr>
+                      <wps:txbx>
+                        <w:txbxContent>
+                          <w:p>
+                            <w:pPr>
+                              <w:pStyle w:val="NormalWeb"/>
+                              <w:spacing w:before="0" w:beforeAutospacing="0" w:after="120" w:afterAutospacing="0"/>
+                              <w:textAlignment w:val="baseline"/>
+                              <w:rPr>
+                                <w:rFonts w:ascii="Arial" w:hAnsi="Arial" w:cs="Arial"/>
+                                <w:b/>
+                                <w:bCs/>
+                                <w:color w:val="0F0F7F"/>
+                                <w:kern w:val="24"/>
+                                <w:sz w:val="48"/>
+                                <w:szCs w:val="48"/>
+                              </w:rPr>
+                            </w:pPr>
+                          </w:p>
+                          <w:p>
+                            <w:pPr>
+                              <w:pStyle w:val="NormalWeb"/>
+                              <w:spacing w:before="0" w:beforeAutospacing="0" w:after="120" w:afterAutospacing="0"/>
+                              <w:textAlignment w:val="baseline"/>
+                            </w:pPr>
+                            <w:r>
+                              <w:rPr>
+                                <w:rFonts w:ascii="Arial" w:hAnsi="Arial" w:cs="Arial"/>
+                                <w:b/>
+                                <w:bCs/>
+                                <w:color w:val="0F0F7F"/>
+                                <w:kern w:val="24"/>
+                                <w:sz w:val="48"/>
+                                <w:szCs w:val="48"/>
+                              </w:rPr>
+                              <w:t>About Us:</w:t>
+                            </w:r>
+                          </w:p>
+                          <w:p>
+                            <w:pPr>
+                              <w:pStyle w:val="NormalWeb"/>
+                              <w:spacing w:before="0" w:beforeAutospacing="0" w:after="0" w:afterAutospacing="0"/>
+                              <w:textAlignment w:val="baseline"/>
+                            </w:pPr>
+                            <w:r>
+                              <w:rPr>
+                                <w:rFonts w:ascii="Arial" w:hAnsi="Arial" w:cs="Arial"/>
+                                <w:b/>
+                                <w:bCs/>
+                                <w:color w:val="548DD4" w:themeColor="text2" w:themeTint="99"/>
+                                <w:kern w:val="24"/>
+                                <w:sz w:val="32"/>
+                                <w:szCs w:val="32"/>
+                              </w:rPr>
+                              <w:t xml:space="preserve">An Australian </w:t>
+                            </w:r>
+                            <w:proofErr w:type="spellStart"/>
+                            <w:r>
+                              <w:rPr>
+                                <w:rFonts w:ascii="Arial" w:hAnsi="Arial" w:cs="Arial"/>
+                                <w:b/>
+                                <w:bCs/>
+                                <w:color w:val="548DD4" w:themeColor="text2" w:themeTint="99"/>
+                                <w:kern w:val="24"/>
+                                <w:sz w:val="32"/>
+                                <w:szCs w:val="32"/>
+                              </w:rPr>
+                              <w:t>edtech</w:t>
+                            </w:r>
+                            <w:proofErr w:type="spellEnd"/>
+                            <w:r>
+                              <w:rPr>
+                                <w:rFonts w:ascii="Arial" w:hAnsi="Arial" w:cs="Arial"/>
+                                <w:b/>
+                                <w:bCs/>
+                                <w:color w:val="548DD4" w:themeColor="text2" w:themeTint="99"/>
+                                <w:kern w:val="24"/>
+                                <w:sz w:val="32"/>
+                                <w:szCs w:val="32"/>
+                              </w:rPr>
+                              <w:t xml:space="preserve"> endeavour</w:t>
+                            </w:r>
+                          </w:p>
+                        </w:txbxContent>
+                      </wps:txbx>
+                      <wps:bodyPr wrap="square" rtlCol="0">
+                        <a:noAutofit/>
+                      </wps:bodyPr>
+                    </wps:wsp>
+                  </a:graphicData>
+                </a:graphic>
+                <wp14:sizeRelH relativeFrom="margin">
+                  <wp14:pctWidth>0</wp14:pctWidth>
+                </wp14:sizeRelH>
+                <wp14:sizeRelV relativeFrom="margin">
+                  <wp14:pctHeight>0</wp14:pctHeight>
+                </wp14:sizeRelV>
+              </wp:anchor>
+            </w:drawing>
+          </mc:Choice>
+          <mc:Fallback>
+            <w:pict>
+              <v:shapetype id="_x0000_t202" coordsize="21600,21600" o:spt="202" path="m,l,21600r21600,l21600,xe">
+                <v:stroke joinstyle="miter"/>
+                <v:path gradientshapeok="t" o:connecttype="rect"/>
+              </v:shapetype>
+              <v:shape id="TextBox 1" o:spid="_x0000_s1027" type="#_x0000_t202" style="position:absolute;margin-left:7.05pt;margin-top:11.1pt;width:494.05pt;height:134.25pt;z-index:251665408;visibility:visible;mso-wrap-style:square;mso-width-percent:0;mso-height-percent:0;mso-wrap-distance-left:9pt;mso-wrap-distance-top:0;mso-wrap-distance-right:9pt;mso-wrap-distance-bottom:0;mso-position-horizontal:absolute;mso-position-horizontal-relative:text;mso-position-vertical:absolute;mso-position-vertical-relative:text;mso-width-percent:0;mso-height-percent:0;mso-width-relative:margin;mso-height-relative:margin;v-text-anchor:top" o:gfxdata="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" filled="f" stroked="f">
+                <v:textbox>
+                  <w:txbxContent>
+                    <w:p>
+                      <w:pPr>
+                        <w:pStyle w:val="NormalWeb"/>
+                        <w:spacing w:before="0" w:beforeAutospacing="0" w:after="120" w:afterAutospacing="0"/>
+                        <w:textAlignment w:val="baseline"/>
+                        <w:rPr>
+                          <w:rFonts w:ascii="Arial" w:hAnsi="Arial" w:cs="Arial"/>
+                          <w:b/>
+                          <w:bCs/>
+                          <w:color w:val="0F0F7F"/>
+                          <w:kern w:val="24"/>
+                          <w:sz w:val="48"/>
+                          <w:szCs w:val="48"/>
+                        </w:rPr>
+                      </w:pPr>
+                    </w:p>
+                    <w:p>
+                      <w:pPr>
+                        <w:pStyle w:val="NormalWeb"/>
+                        <w:spacing w:before="0" w:beforeAutospacing="0" w:after="120" w:afterAutospacing="0"/>
+                        <w:textAlignment w:val="baseline"/>
+                      </w:pPr>
+                      <w:r>
+                        <w:rPr>
+                          <w:rFonts w:ascii="Arial" w:hAnsi="Arial" w:cs="Arial"/>
+                          <w:b/>
+                          <w:bCs/>
+                          <w:color w:val="0F0F7F"/>
+                          <w:kern w:val="24"/>
+                          <w:sz w:val="48"/>
+                          <w:szCs w:val="48"/>
+                        </w:rPr>
+                        <w:t>About Us:</w:t>
+                      </w:r>
+                    </w:p>
+                    <w:p>
+                      <w:pPr>
+                        <w:pStyle w:val="NormalWeb"/>
+                        <w:spacing w:before="0" w:beforeAutospacing="0" w:after="0" w:afterAutospacing="0"/>
+                        <w:textAlignment w:val="baseline"/>
+                      </w:pPr>
+                      <w:r>
+                        <w:rPr>
+                          <w:rFonts w:ascii="Arial" w:hAnsi="Arial" w:cs="Arial"/>
+                          <w:b/>
+                          <w:bCs/>
+                          <w:color w:val="548DD4" w:themeColor="text2" w:themeTint="99"/>
+                          <w:kern w:val="24"/>
+                          <w:sz w:val="32"/>
+                          <w:szCs w:val="32"/>
+                        </w:rPr>
+                        <w:t xml:space="preserve">An Australian </w:t>
+                      </w:r>
+                      <w:proofErr w:type="spellStart"/>
+                      <w:r>
+                        <w:rPr>
+                          <w:rFonts w:ascii="Arial" w:hAnsi="Arial" w:cs="Arial"/>
+                          <w:b/>
+                          <w:bCs/>
+                          <w:color w:val="548DD4" w:themeColor="text2" w:themeTint="99"/>
+                          <w:kern w:val="24"/>
+                          <w:sz w:val="32"/>
+                          <w:szCs w:val="32"/>
+                        </w:rPr>
+                        <w:t>edtech</w:t>
+                      </w:r>
+                      <w:proofErr w:type="spellEnd"/>
+                      <w:r>
+                        <w:rPr>
+                          <w:rFonts w:ascii="Arial" w:hAnsi="Arial" w:cs="Arial"/>
+                          <w:b/>
+                          <w:bCs/>
+                          <w:color w:val="548DD4" w:themeColor="text2" w:themeTint="99"/>
+                          <w:kern w:val="24"/>
+                          <w:sz w:val="32"/>
+                          <w:szCs w:val="32"/>
+                        </w:rPr>
+                        <w:t xml:space="preserve"> endeavour</w:t>
+                      </w:r>
+                    </w:p>
+                  </w:txbxContent>
+                </v:textbox>
+              </v:shape>
+            </w:pict>
+          </mc:Fallback>
+        </mc:AlternateContent>
+      </w:r>
     </w:p>
     <w:p>
       <w:pPr>
@@ -67,84 +382,1076 @@
     <w:p>
       <w:pPr>
         <w:rPr>
-          <w:sz w:val="40"/>
-          <w:szCs w:val="40"/>
-          <w:u w:val="single"/>
-        </w:rPr>
-      </w:pPr>
-      <w:r>
-        <w:rPr>
-          <w:b/>
-          <w:bCs/>
-          <w:sz w:val="40"/>
-          <w:szCs w:val="40"/>
-          <w:u w:val="single"/>
-        </w:rPr>
-        <w:t>Mission and vision of the company :</w:t>
-      </w:r>
-    </w:p>
-    <w:p>
-      <w:pPr>
-        <w:rPr>
-          <w:b/>
-          <w:bCs/>
           <w:sz w:val="44"/>
           <w:szCs w:val="44"/>
         </w:rPr>
       </w:pPr>
-    </w:p>
-    <w:p>
-      <w:pPr>
+      <w:bookmarkStart w:id="0" w:name="_GoBack"/>
+      <w:bookmarkEnd w:id="0"/>
+      <w:r>
         <w:rPr>
           <w:sz w:val="44"/>
           <w:szCs w:val="44"/>
         </w:rPr>
-      </w:pPr>
-      <w:proofErr w:type="gramStart"/>
-      <w:r>
-        <w:rPr>
-          <w:b/>
-          <w:bCs/>
-          <w:sz w:val="44"/>
-          <w:szCs w:val="44"/>
-        </w:rPr>
-        <w:t>Creating a different world of learning together for everyone</w:t>
+        <mc:AlternateContent>
+          <mc:Choice Requires="wps">
+            <w:drawing>
+              <wp:anchor distT="0" distB="0" distL="114300" distR="114300" simplePos="0" relativeHeight="251666432" behindDoc="0" locked="0" layoutInCell="1" allowOverlap="1" wp14:anchorId="45E9939E" wp14:editId="2CD0EEBA">
+                <wp:simplePos x="0" y="0"/>
+                <wp:positionH relativeFrom="column">
+                  <wp:posOffset>-994</wp:posOffset>
+                </wp:positionH>
+                <wp:positionV relativeFrom="paragraph">
+                  <wp:posOffset>957580</wp:posOffset>
+                </wp:positionV>
+                <wp:extent cx="7092315" cy="1211580"/>
+                <wp:effectExtent l="0" t="0" r="0" b="7620"/>
+                <wp:wrapNone/>
+                <wp:docPr id="10" name="TextBox 9"/>
+                <wp:cNvGraphicFramePr/>
+                <a:graphic xmlns:a="http://schemas.openxmlformats.org/drawingml/2006/main">
+                  <a:graphicData uri="http://schemas.microsoft.com/office/word/2010/wordprocessingShape">
+                    <wps:wsp>
+                      <wps:cNvSpPr txBox="1"/>
+                      <wps:spPr>
+                        <a:xfrm>
+                          <a:off x="0" y="0"/>
+                          <a:ext cx="7092315" cy="1211580"/>
+                        </a:xfrm>
+                        <a:prstGeom prst="rect">
+                          <a:avLst/>
+                        </a:prstGeom>
+                        <a:noFill/>
+                        <a:ln>
+                          <a:noFill/>
+                        </a:ln>
+                      </wps:spPr>
+                      <wps:txbx>
+                        <w:txbxContent>
+                          <w:p>
+                            <w:pPr>
+                              <w:pStyle w:val="NormalWeb"/>
+                              <w:spacing w:before="0" w:beforeAutospacing="0" w:after="120" w:afterAutospacing="0"/>
+                              <w:textAlignment w:val="baseline"/>
+                            </w:pPr>
+                            <w:r>
+                              <w:rPr>
+                                <w:rFonts w:ascii="Arial" w:hAnsi="Arial" w:cs="Arial"/>
+                                <w:b/>
+                                <w:bCs/>
+                                <w:color w:val="0F0F7F"/>
+                                <w:kern w:val="24"/>
+                                <w:sz w:val="48"/>
+                                <w:szCs w:val="48"/>
+                              </w:rPr>
+                              <w:t>Mission &amp; Vision:</w:t>
+                            </w:r>
+                          </w:p>
+                          <w:p>
+                            <w:pPr>
+                              <w:pStyle w:val="NormalWeb"/>
+                              <w:spacing w:before="0" w:beforeAutospacing="0" w:after="0" w:afterAutospacing="0"/>
+                              <w:textAlignment w:val="baseline"/>
+                            </w:pPr>
+                            <w:r>
+                              <w:rPr>
+                                <w:rFonts w:ascii="Arial" w:hAnsi="Arial" w:cs="Arial"/>
+                                <w:b/>
+                                <w:bCs/>
+                                <w:color w:val="548DD4" w:themeColor="text2" w:themeTint="99"/>
+                                <w:kern w:val="24"/>
+                                <w:sz w:val="32"/>
+                                <w:szCs w:val="32"/>
+                              </w:rPr>
+                              <w:t>Creating a world of possibilities for everyone beyond barriers &amp; boundaries through innovation &amp; empathy</w:t>
+                            </w:r>
+                          </w:p>
+                        </w:txbxContent>
+                      </wps:txbx>
+                      <wps:bodyPr wrap="square" rtlCol="0">
+                        <a:noAutofit/>
+                      </wps:bodyPr>
+                    </wps:wsp>
+                  </a:graphicData>
+                </a:graphic>
+                <wp14:sizeRelH relativeFrom="margin">
+                  <wp14:pctWidth>0</wp14:pctWidth>
+                </wp14:sizeRelH>
+                <wp14:sizeRelV relativeFrom="margin">
+                  <wp14:pctHeight>0</wp14:pctHeight>
+                </wp14:sizeRelV>
+              </wp:anchor>
+            </w:drawing>
+          </mc:Choice>
+          <mc:Fallback>
+            <w:pict>
+              <v:shape id="TextBox 9" o:spid="_x0000_s1028" type="#_x0000_t202" style="position:absolute;margin-left:-.1pt;margin-top:75.4pt;width:558.45pt;height:95.4pt;z-index:251666432;visibility:visible;mso-wrap-style:square;mso-width-percent:0;mso-height-percent:0;mso-wrap-distance-left:9pt;mso-wrap-distance-top:0;mso-wrap-distance-right:9pt;mso-wrap-distance-bottom:0;mso-position-horizontal:absolute;mso-position-horizontal-relative:text;mso-position-vertical:absolute;mso-position-vertical-relative:text;mso-width-percent:0;mso-height-percent:0;mso-width-relative:margin;mso-height-relative:margin;v-text-anchor:top" o:gfxdata="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" filled="f" stroked="f">
+                <v:textbox>
+                  <w:txbxContent>
+                    <w:p>
+                      <w:pPr>
+                        <w:pStyle w:val="NormalWeb"/>
+                        <w:spacing w:before="0" w:beforeAutospacing="0" w:after="120" w:afterAutospacing="0"/>
+                        <w:textAlignment w:val="baseline"/>
+                      </w:pPr>
+                      <w:r>
+                        <w:rPr>
+                          <w:rFonts w:ascii="Arial" w:hAnsi="Arial" w:cs="Arial"/>
+                          <w:b/>
+                          <w:bCs/>
+                          <w:color w:val="0F0F7F"/>
+                          <w:kern w:val="24"/>
+                          <w:sz w:val="48"/>
+                          <w:szCs w:val="48"/>
+                        </w:rPr>
+                        <w:t>Mission &amp; Vision:</w:t>
+                      </w:r>
+                    </w:p>
+                    <w:p>
+                      <w:pPr>
+                        <w:pStyle w:val="NormalWeb"/>
+                        <w:spacing w:before="0" w:beforeAutospacing="0" w:after="0" w:afterAutospacing="0"/>
+                        <w:textAlignment w:val="baseline"/>
+                      </w:pPr>
+                      <w:r>
+                        <w:rPr>
+                          <w:rFonts w:ascii="Arial" w:hAnsi="Arial" w:cs="Arial"/>
+                          <w:b/>
+                          <w:bCs/>
+                          <w:color w:val="548DD4" w:themeColor="text2" w:themeTint="99"/>
+                          <w:kern w:val="24"/>
+                          <w:sz w:val="32"/>
+                          <w:szCs w:val="32"/>
+                        </w:rPr>
+                        <w:t>Creating a world of possibilities for everyone beyond barriers &amp; boundaries through innovation &amp; empathy</w:t>
+                      </w:r>
+                    </w:p>
+                  </w:txbxContent>
+                </v:textbox>
+              </v:shape>
+            </w:pict>
+          </mc:Fallback>
+        </mc:AlternateContent>
       </w:r>
       <w:r>
-        <w:rPr>
-          <w:b/>
-          <w:bCs/>
-          <w:sz w:val="44"/>
-          <w:szCs w:val="44"/>
-        </w:rPr>
-        <w:t xml:space="preserve"> </w:t>
-      </w:r>
-      <w:r>
-        <w:rPr>
-          <w:b/>
-          <w:bCs/>
-          <w:sz w:val="44"/>
-          <w:szCs w:val="44"/>
-        </w:rPr>
-        <w:t>beyond all barriers and boundaries.</w:t>
-      </w:r>
-      <w:proofErr w:type="gramEnd"/>
-    </w:p>
-    <w:p>
-      <w:pPr>
         <w:rPr>
           <w:sz w:val="44"/>
           <w:szCs w:val="44"/>
         </w:rPr>
-      </w:pPr>
+        <mc:AlternateContent>
+          <mc:Choice Requires="wps">
+            <w:drawing>
+              <wp:anchor distT="0" distB="0" distL="114300" distR="114300" simplePos="0" relativeHeight="251663360" behindDoc="0" locked="0" layoutInCell="1" allowOverlap="1" wp14:anchorId="45EDBEAC" wp14:editId="4CB8B456">
+                <wp:simplePos x="0" y="0"/>
+                <wp:positionH relativeFrom="column">
+                  <wp:posOffset>1715770</wp:posOffset>
+                </wp:positionH>
+                <wp:positionV relativeFrom="paragraph">
+                  <wp:posOffset>7566660</wp:posOffset>
+                </wp:positionV>
+                <wp:extent cx="5904865" cy="336550"/>
+                <wp:effectExtent l="0" t="0" r="0" b="0"/>
+                <wp:wrapNone/>
+                <wp:docPr id="11" name="Footer Placeholder 4"/>
+                <wp:cNvGraphicFramePr>
+                  <a:graphicFrameLocks xmlns:a="http://schemas.openxmlformats.org/drawingml/2006/main" noGrp="1"/>
+                </wp:cNvGraphicFramePr>
+                <a:graphic xmlns:a="http://schemas.openxmlformats.org/drawingml/2006/main">
+                  <a:graphicData uri="http://schemas.microsoft.com/office/word/2010/wordprocessingShape">
+                    <wps:wsp>
+                      <wps:cNvSpPr>
+                        <a:spLocks noGrp="1"/>
+                      </wps:cNvSpPr>
+                      <wps:spPr>
+                        <a:xfrm>
+                          <a:off x="0" y="0"/>
+                          <a:ext cx="5904865" cy="336550"/>
+                        </a:xfrm>
+                        <a:prstGeom prst="rect">
+                          <a:avLst/>
+                        </a:prstGeom>
+                      </wps:spPr>
+                      <wps:txbx>
+                        <w:txbxContent>
+                          <w:p>
+                            <w:pPr>
+                              <w:pStyle w:val="NormalWeb"/>
+                              <w:spacing w:before="0" w:beforeAutospacing="0" w:after="0" w:afterAutospacing="0"/>
+                              <w:jc w:val="center"/>
+                            </w:pPr>
+                            <w:r>
+                              <w:rPr>
+                                <w:rFonts w:asciiTheme="minorHAnsi" w:hAnsi="Calibri" w:cstheme="minorBidi"/>
+                                <w:color w:val="404040" w:themeColor="text1" w:themeTint="BF"/>
+                                <w:kern w:val="24"/>
+                              </w:rPr>
+                              <w:t>© Protected Anodiam 2021</w:t>
+                            </w:r>
+                          </w:p>
+                        </w:txbxContent>
+                      </wps:txbx>
+                      <wps:bodyPr vert="horz" wrap="square" lIns="91440" tIns="45720" rIns="91440" bIns="45720" rtlCol="0" anchor="ctr">
+                        <a:noAutofit/>
+                      </wps:bodyPr>
+                    </wps:wsp>
+                  </a:graphicData>
+                </a:graphic>
+                <wp14:sizeRelH relativeFrom="margin">
+                  <wp14:pctWidth>0</wp14:pctWidth>
+                </wp14:sizeRelH>
+                <wp14:sizeRelV relativeFrom="margin">
+                  <wp14:pctHeight>0</wp14:pctHeight>
+                </wp14:sizeRelV>
+              </wp:anchor>
+            </w:drawing>
+          </mc:Choice>
+          <mc:Fallback>
+            <w:pict>
+              <v:rect id="Footer Placeholder 4" o:spid="_x0000_s1029" style="position:absolute;margin-left:135.1pt;margin-top:595.8pt;width:464.95pt;height:26.5pt;z-index:251663360;visibility:visible;mso-wrap-style:square;mso-width-percent:0;mso-height-percent:0;mso-wrap-distance-left:9pt;mso-wrap-distance-top:0;mso-wrap-distance-right:9pt;mso-wrap-distance-bottom:0;mso-position-horizontal:absolute;mso-position-horizontal-relative:text;mso-position-vertical:absolute;mso-position-vertical-relative:text;mso-width-percent:0;mso-height-percent:0;mso-width-relative:margin;mso-height-relative:margin;v-text-anchor:middle" o:gfxdata="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" filled="f" stroked="f">
+                <v:path arrowok="t"/>
+                <o:lock v:ext="edit" grouping="t"/>
+                <v:textbox>
+                  <w:txbxContent>
+                    <w:p>
+                      <w:pPr>
+                        <w:pStyle w:val="NormalWeb"/>
+                        <w:spacing w:before="0" w:beforeAutospacing="0" w:after="0" w:afterAutospacing="0"/>
+                        <w:jc w:val="center"/>
+                      </w:pPr>
+                      <w:r>
+                        <w:rPr>
+                          <w:rFonts w:asciiTheme="minorHAnsi" w:hAnsi="Calibri" w:cstheme="minorBidi"/>
+                          <w:color w:val="404040" w:themeColor="text1" w:themeTint="BF"/>
+                          <w:kern w:val="24"/>
+                        </w:rPr>
+                        <w:t>© Protected Anodiam 2021</w:t>
+                      </w:r>
+                    </w:p>
+                  </w:txbxContent>
+                </v:textbox>
+              </v:rect>
+            </w:pict>
+          </mc:Fallback>
+        </mc:AlternateContent>
+      </w:r>
+      <w:r>
+        <w:rPr>
+          <w:sz w:val="44"/>
+          <w:szCs w:val="44"/>
+        </w:rPr>
+        <mc:AlternateContent>
+          <mc:Choice Requires="wps">
+            <w:drawing>
+              <wp:anchor distT="0" distB="0" distL="114300" distR="114300" simplePos="0" relativeHeight="251660288" behindDoc="0" locked="0" layoutInCell="1" allowOverlap="1" wp14:anchorId="64EB17A3" wp14:editId="29F6C499">
+                <wp:simplePos x="0" y="0"/>
+                <wp:positionH relativeFrom="column">
+                  <wp:posOffset>-1000125</wp:posOffset>
+                </wp:positionH>
+                <wp:positionV relativeFrom="paragraph">
+                  <wp:posOffset>6794500</wp:posOffset>
+                </wp:positionV>
+                <wp:extent cx="2386965" cy="1109345"/>
+                <wp:effectExtent l="0" t="0" r="0" b="0"/>
+                <wp:wrapNone/>
+                <wp:docPr id="7" name="Freeform 6"/>
+                <wp:cNvGraphicFramePr/>
+                <a:graphic xmlns:a="http://schemas.openxmlformats.org/drawingml/2006/main">
+                  <a:graphicData uri="http://schemas.microsoft.com/office/word/2010/wordprocessingShape">
+                    <wps:wsp>
+                      <wps:cNvSpPr/>
+                      <wps:spPr>
+                        <a:xfrm>
+                          <a:off x="0" y="0"/>
+                          <a:ext cx="2386965" cy="1109345"/>
+                        </a:xfrm>
+                        <a:custGeom>
+                          <a:avLst/>
+                          <a:gdLst>
+                            <a:gd name="connsiteX0" fmla="*/ 0 w 3571875"/>
+                            <a:gd name="connsiteY0" fmla="*/ 4210050 h 4210050"/>
+                            <a:gd name="connsiteX1" fmla="*/ 0 w 3571875"/>
+                            <a:gd name="connsiteY1" fmla="*/ 0 h 4210050"/>
+                            <a:gd name="connsiteX2" fmla="*/ 3571875 w 3571875"/>
+                            <a:gd name="connsiteY2" fmla="*/ 4210050 h 4210050"/>
+                            <a:gd name="connsiteX3" fmla="*/ 0 w 3571875"/>
+                            <a:gd name="connsiteY3" fmla="*/ 4210050 h 4210050"/>
+                            <a:gd name="connsiteX0" fmla="*/ 0 w 3571875"/>
+                            <a:gd name="connsiteY0" fmla="*/ 4210050 h 4210050"/>
+                            <a:gd name="connsiteX1" fmla="*/ 0 w 3571875"/>
+                            <a:gd name="connsiteY1" fmla="*/ 0 h 4210050"/>
+                            <a:gd name="connsiteX2" fmla="*/ 2028825 w 3571875"/>
+                            <a:gd name="connsiteY2" fmla="*/ 2388394 h 4210050"/>
+                            <a:gd name="connsiteX3" fmla="*/ 3571875 w 3571875"/>
+                            <a:gd name="connsiteY3" fmla="*/ 4210050 h 4210050"/>
+                            <a:gd name="connsiteX4" fmla="*/ 0 w 3571875"/>
+                            <a:gd name="connsiteY4" fmla="*/ 4210050 h 4210050"/>
+                            <a:gd name="connsiteX0" fmla="*/ 0 w 3571875"/>
+                            <a:gd name="connsiteY0" fmla="*/ 4210050 h 4210050"/>
+                            <a:gd name="connsiteX1" fmla="*/ 0 w 3571875"/>
+                            <a:gd name="connsiteY1" fmla="*/ 0 h 4210050"/>
+                            <a:gd name="connsiteX2" fmla="*/ 2028825 w 3571875"/>
+                            <a:gd name="connsiteY2" fmla="*/ 2205038 h 4210050"/>
+                            <a:gd name="connsiteX3" fmla="*/ 3571875 w 3571875"/>
+                            <a:gd name="connsiteY3" fmla="*/ 4210050 h 4210050"/>
+                            <a:gd name="connsiteX4" fmla="*/ 0 w 3571875"/>
+                            <a:gd name="connsiteY4" fmla="*/ 4210050 h 4210050"/>
+                            <a:gd name="connsiteX0" fmla="*/ 0 w 3571875"/>
+                            <a:gd name="connsiteY0" fmla="*/ 4210050 h 4210050"/>
+                            <a:gd name="connsiteX1" fmla="*/ 0 w 3571875"/>
+                            <a:gd name="connsiteY1" fmla="*/ 0 h 4210050"/>
+                            <a:gd name="connsiteX2" fmla="*/ 2028825 w 3571875"/>
+                            <a:gd name="connsiteY2" fmla="*/ 2393157 h 4210050"/>
+                            <a:gd name="connsiteX3" fmla="*/ 3571875 w 3571875"/>
+                            <a:gd name="connsiteY3" fmla="*/ 4210050 h 4210050"/>
+                            <a:gd name="connsiteX4" fmla="*/ 0 w 3571875"/>
+                            <a:gd name="connsiteY4" fmla="*/ 4210050 h 4210050"/>
+                            <a:gd name="connsiteX0" fmla="*/ 0 w 3571875"/>
+                            <a:gd name="connsiteY0" fmla="*/ 4210050 h 4210050"/>
+                            <a:gd name="connsiteX1" fmla="*/ 0 w 3571875"/>
+                            <a:gd name="connsiteY1" fmla="*/ 0 h 4210050"/>
+                            <a:gd name="connsiteX2" fmla="*/ 2028825 w 3571875"/>
+                            <a:gd name="connsiteY2" fmla="*/ 2393157 h 4210050"/>
+                            <a:gd name="connsiteX3" fmla="*/ 3571875 w 3571875"/>
+                            <a:gd name="connsiteY3" fmla="*/ 4210050 h 4210050"/>
+                            <a:gd name="connsiteX4" fmla="*/ 0 w 3571875"/>
+                            <a:gd name="connsiteY4" fmla="*/ 4210050 h 4210050"/>
+                            <a:gd name="connsiteX0" fmla="*/ 0 w 3571875"/>
+                            <a:gd name="connsiteY0" fmla="*/ 4210050 h 4210050"/>
+                            <a:gd name="connsiteX1" fmla="*/ 0 w 3571875"/>
+                            <a:gd name="connsiteY1" fmla="*/ 0 h 4210050"/>
+                            <a:gd name="connsiteX2" fmla="*/ 2028825 w 3571875"/>
+                            <a:gd name="connsiteY2" fmla="*/ 2281238 h 4210050"/>
+                            <a:gd name="connsiteX3" fmla="*/ 3571875 w 3571875"/>
+                            <a:gd name="connsiteY3" fmla="*/ 4210050 h 4210050"/>
+                            <a:gd name="connsiteX4" fmla="*/ 0 w 3571875"/>
+                            <a:gd name="connsiteY4" fmla="*/ 4210050 h 4210050"/>
+                            <a:gd name="connsiteX0" fmla="*/ 0 w 3571875"/>
+                            <a:gd name="connsiteY0" fmla="*/ 4210050 h 4210050"/>
+                            <a:gd name="connsiteX1" fmla="*/ 0 w 3571875"/>
+                            <a:gd name="connsiteY1" fmla="*/ 0 h 4210050"/>
+                            <a:gd name="connsiteX2" fmla="*/ 2028825 w 3571875"/>
+                            <a:gd name="connsiteY2" fmla="*/ 2393157 h 4210050"/>
+                            <a:gd name="connsiteX3" fmla="*/ 3571875 w 3571875"/>
+                            <a:gd name="connsiteY3" fmla="*/ 4210050 h 4210050"/>
+                            <a:gd name="connsiteX4" fmla="*/ 0 w 3571875"/>
+                            <a:gd name="connsiteY4" fmla="*/ 4210050 h 4210050"/>
+                            <a:gd name="connsiteX0" fmla="*/ 0 w 3571875"/>
+                            <a:gd name="connsiteY0" fmla="*/ 4210050 h 4210050"/>
+                            <a:gd name="connsiteX1" fmla="*/ 0 w 3571875"/>
+                            <a:gd name="connsiteY1" fmla="*/ 0 h 4210050"/>
+                            <a:gd name="connsiteX2" fmla="*/ 2028825 w 3571875"/>
+                            <a:gd name="connsiteY2" fmla="*/ 2393157 h 4210050"/>
+                            <a:gd name="connsiteX3" fmla="*/ 3571875 w 3571875"/>
+                            <a:gd name="connsiteY3" fmla="*/ 4210050 h 4210050"/>
+                            <a:gd name="connsiteX4" fmla="*/ 0 w 3571875"/>
+                            <a:gd name="connsiteY4" fmla="*/ 4210050 h 4210050"/>
+                            <a:gd name="connsiteX0" fmla="*/ 0 w 3571875"/>
+                            <a:gd name="connsiteY0" fmla="*/ 4210050 h 4210050"/>
+                            <a:gd name="connsiteX1" fmla="*/ 0 w 3571875"/>
+                            <a:gd name="connsiteY1" fmla="*/ 0 h 4210050"/>
+                            <a:gd name="connsiteX2" fmla="*/ 2076450 w 3571875"/>
+                            <a:gd name="connsiteY2" fmla="*/ 2274094 h 4210050"/>
+                            <a:gd name="connsiteX3" fmla="*/ 3571875 w 3571875"/>
+                            <a:gd name="connsiteY3" fmla="*/ 4210050 h 4210050"/>
+                            <a:gd name="connsiteX4" fmla="*/ 0 w 3571875"/>
+                            <a:gd name="connsiteY4" fmla="*/ 4210050 h 4210050"/>
+                            <a:gd name="connsiteX0" fmla="*/ 0 w 3571875"/>
+                            <a:gd name="connsiteY0" fmla="*/ 4210050 h 4210050"/>
+                            <a:gd name="connsiteX1" fmla="*/ 0 w 3571875"/>
+                            <a:gd name="connsiteY1" fmla="*/ 0 h 4210050"/>
+                            <a:gd name="connsiteX2" fmla="*/ 2245519 w 3571875"/>
+                            <a:gd name="connsiteY2" fmla="*/ 2405063 h 4210050"/>
+                            <a:gd name="connsiteX3" fmla="*/ 3571875 w 3571875"/>
+                            <a:gd name="connsiteY3" fmla="*/ 4210050 h 4210050"/>
+                            <a:gd name="connsiteX4" fmla="*/ 0 w 3571875"/>
+                            <a:gd name="connsiteY4" fmla="*/ 4210050 h 4210050"/>
+                            <a:gd name="connsiteX0" fmla="*/ 0 w 3571875"/>
+                            <a:gd name="connsiteY0" fmla="*/ 4210050 h 4210050"/>
+                            <a:gd name="connsiteX1" fmla="*/ 0 w 3571875"/>
+                            <a:gd name="connsiteY1" fmla="*/ 0 h 4210050"/>
+                            <a:gd name="connsiteX2" fmla="*/ 2038350 w 3571875"/>
+                            <a:gd name="connsiteY2" fmla="*/ 2405063 h 4210050"/>
+                            <a:gd name="connsiteX3" fmla="*/ 3571875 w 3571875"/>
+                            <a:gd name="connsiteY3" fmla="*/ 4210050 h 4210050"/>
+                            <a:gd name="connsiteX4" fmla="*/ 0 w 3571875"/>
+                            <a:gd name="connsiteY4" fmla="*/ 4210050 h 4210050"/>
+                            <a:gd name="connsiteX0" fmla="*/ 0 w 3571875"/>
+                            <a:gd name="connsiteY0" fmla="*/ 2433637 h 2433637"/>
+                            <a:gd name="connsiteX1" fmla="*/ 257175 w 3571875"/>
+                            <a:gd name="connsiteY1" fmla="*/ 0 h 2433637"/>
+                            <a:gd name="connsiteX2" fmla="*/ 2038350 w 3571875"/>
+                            <a:gd name="connsiteY2" fmla="*/ 628650 h 2433637"/>
+                            <a:gd name="connsiteX3" fmla="*/ 3571875 w 3571875"/>
+                            <a:gd name="connsiteY3" fmla="*/ 2433637 h 2433637"/>
+                            <a:gd name="connsiteX4" fmla="*/ 0 w 3571875"/>
+                            <a:gd name="connsiteY4" fmla="*/ 2433637 h 2433637"/>
+                            <a:gd name="connsiteX0" fmla="*/ 2382 w 3574257"/>
+                            <a:gd name="connsiteY0" fmla="*/ 1807368 h 1807368"/>
+                            <a:gd name="connsiteX1" fmla="*/ 0 w 3574257"/>
+                            <a:gd name="connsiteY1" fmla="*/ 0 h 1807368"/>
+                            <a:gd name="connsiteX2" fmla="*/ 2040732 w 3574257"/>
+                            <a:gd name="connsiteY2" fmla="*/ 2381 h 1807368"/>
+                            <a:gd name="connsiteX3" fmla="*/ 3574257 w 3574257"/>
+                            <a:gd name="connsiteY3" fmla="*/ 1807368 h 1807368"/>
+                            <a:gd name="connsiteX4" fmla="*/ 2382 w 3574257"/>
+                            <a:gd name="connsiteY4" fmla="*/ 1807368 h 1807368"/>
+                            <a:gd name="connsiteX0" fmla="*/ 2382 w 3574257"/>
+                            <a:gd name="connsiteY0" fmla="*/ 1807368 h 1807368"/>
+                            <a:gd name="connsiteX1" fmla="*/ 0 w 3574257"/>
+                            <a:gd name="connsiteY1" fmla="*/ 0 h 1807368"/>
+                            <a:gd name="connsiteX2" fmla="*/ 1924051 w 3574257"/>
+                            <a:gd name="connsiteY2" fmla="*/ 307181 h 1807368"/>
+                            <a:gd name="connsiteX3" fmla="*/ 3574257 w 3574257"/>
+                            <a:gd name="connsiteY3" fmla="*/ 1807368 h 1807368"/>
+                            <a:gd name="connsiteX4" fmla="*/ 2382 w 3574257"/>
+                            <a:gd name="connsiteY4" fmla="*/ 1807368 h 1807368"/>
+                            <a:gd name="connsiteX0" fmla="*/ 2382 w 3574257"/>
+                            <a:gd name="connsiteY0" fmla="*/ 1809749 h 1809749"/>
+                            <a:gd name="connsiteX1" fmla="*/ 0 w 3574257"/>
+                            <a:gd name="connsiteY1" fmla="*/ 2381 h 1809749"/>
+                            <a:gd name="connsiteX2" fmla="*/ 2038351 w 3574257"/>
+                            <a:gd name="connsiteY2" fmla="*/ 0 h 1809749"/>
+                            <a:gd name="connsiteX3" fmla="*/ 3574257 w 3574257"/>
+                            <a:gd name="connsiteY3" fmla="*/ 1809749 h 1809749"/>
+                            <a:gd name="connsiteX4" fmla="*/ 2382 w 3574257"/>
+                            <a:gd name="connsiteY4" fmla="*/ 1809749 h 1809749"/>
+                            <a:gd name="connsiteX0" fmla="*/ 2382 w 3574257"/>
+                            <a:gd name="connsiteY0" fmla="*/ 1807368 h 1807368"/>
+                            <a:gd name="connsiteX1" fmla="*/ 0 w 3574257"/>
+                            <a:gd name="connsiteY1" fmla="*/ 0 h 1807368"/>
+                            <a:gd name="connsiteX2" fmla="*/ 1640682 w 3574257"/>
+                            <a:gd name="connsiteY2" fmla="*/ 450057 h 1807368"/>
+                            <a:gd name="connsiteX3" fmla="*/ 3574257 w 3574257"/>
+                            <a:gd name="connsiteY3" fmla="*/ 1807368 h 1807368"/>
+                            <a:gd name="connsiteX4" fmla="*/ 2382 w 3574257"/>
+                            <a:gd name="connsiteY4" fmla="*/ 1807368 h 1807368"/>
+                            <a:gd name="connsiteX0" fmla="*/ 2382 w 3574257"/>
+                            <a:gd name="connsiteY0" fmla="*/ 1809749 h 1809749"/>
+                            <a:gd name="connsiteX1" fmla="*/ 0 w 3574257"/>
+                            <a:gd name="connsiteY1" fmla="*/ 2381 h 1809749"/>
+                            <a:gd name="connsiteX2" fmla="*/ 2038351 w 3574257"/>
+                            <a:gd name="connsiteY2" fmla="*/ 0 h 1809749"/>
+                            <a:gd name="connsiteX3" fmla="*/ 3574257 w 3574257"/>
+                            <a:gd name="connsiteY3" fmla="*/ 1809749 h 1809749"/>
+                            <a:gd name="connsiteX4" fmla="*/ 2382 w 3574257"/>
+                            <a:gd name="connsiteY4" fmla="*/ 1809749 h 1809749"/>
+                            <a:gd name="connsiteX0" fmla="*/ 2382 w 3574257"/>
+                            <a:gd name="connsiteY0" fmla="*/ 1807368 h 1807368"/>
+                            <a:gd name="connsiteX1" fmla="*/ 0 w 3574257"/>
+                            <a:gd name="connsiteY1" fmla="*/ 0 h 1807368"/>
+                            <a:gd name="connsiteX2" fmla="*/ 1657351 w 3574257"/>
+                            <a:gd name="connsiteY2" fmla="*/ 230982 h 1807368"/>
+                            <a:gd name="connsiteX3" fmla="*/ 3574257 w 3574257"/>
+                            <a:gd name="connsiteY3" fmla="*/ 1807368 h 1807368"/>
+                            <a:gd name="connsiteX4" fmla="*/ 2382 w 3574257"/>
+                            <a:gd name="connsiteY4" fmla="*/ 1807368 h 1807368"/>
+                            <a:gd name="connsiteX0" fmla="*/ 2382 w 3574257"/>
+                            <a:gd name="connsiteY0" fmla="*/ 1807368 h 1807368"/>
+                            <a:gd name="connsiteX1" fmla="*/ 0 w 3574257"/>
+                            <a:gd name="connsiteY1" fmla="*/ 0 h 1807368"/>
+                            <a:gd name="connsiteX2" fmla="*/ 2040732 w 3574257"/>
+                            <a:gd name="connsiteY2" fmla="*/ 2382 h 1807368"/>
+                            <a:gd name="connsiteX3" fmla="*/ 3574257 w 3574257"/>
+                            <a:gd name="connsiteY3" fmla="*/ 1807368 h 1807368"/>
+                            <a:gd name="connsiteX4" fmla="*/ 2382 w 3574257"/>
+                            <a:gd name="connsiteY4" fmla="*/ 1807368 h 1807368"/>
+                            <a:gd name="connsiteX0" fmla="*/ 2382 w 3574257"/>
+                            <a:gd name="connsiteY0" fmla="*/ 1807368 h 1807368"/>
+                            <a:gd name="connsiteX1" fmla="*/ 0 w 3574257"/>
+                            <a:gd name="connsiteY1" fmla="*/ 0 h 1807368"/>
+                            <a:gd name="connsiteX2" fmla="*/ 1774032 w 3574257"/>
+                            <a:gd name="connsiteY2" fmla="*/ 161925 h 1807368"/>
+                            <a:gd name="connsiteX3" fmla="*/ 3574257 w 3574257"/>
+                            <a:gd name="connsiteY3" fmla="*/ 1807368 h 1807368"/>
+                            <a:gd name="connsiteX4" fmla="*/ 2382 w 3574257"/>
+                            <a:gd name="connsiteY4" fmla="*/ 1807368 h 1807368"/>
+                            <a:gd name="connsiteX0" fmla="*/ 2382 w 3574257"/>
+                            <a:gd name="connsiteY0" fmla="*/ 1807368 h 1807368"/>
+                            <a:gd name="connsiteX1" fmla="*/ 0 w 3574257"/>
+                            <a:gd name="connsiteY1" fmla="*/ 0 h 1807368"/>
+                            <a:gd name="connsiteX2" fmla="*/ 1969294 w 3574257"/>
+                            <a:gd name="connsiteY2" fmla="*/ 21432 h 1807368"/>
+                            <a:gd name="connsiteX3" fmla="*/ 3574257 w 3574257"/>
+                            <a:gd name="connsiteY3" fmla="*/ 1807368 h 1807368"/>
+                            <a:gd name="connsiteX4" fmla="*/ 2382 w 3574257"/>
+                            <a:gd name="connsiteY4" fmla="*/ 1807368 h 1807368"/>
+                            <a:gd name="connsiteX0" fmla="*/ 2382 w 3574257"/>
+                            <a:gd name="connsiteY0" fmla="*/ 1807368 h 1807368"/>
+                            <a:gd name="connsiteX1" fmla="*/ 0 w 3574257"/>
+                            <a:gd name="connsiteY1" fmla="*/ 0 h 1807368"/>
+                            <a:gd name="connsiteX2" fmla="*/ 1819275 w 3574257"/>
+                            <a:gd name="connsiteY2" fmla="*/ 200026 h 1807368"/>
+                            <a:gd name="connsiteX3" fmla="*/ 3574257 w 3574257"/>
+                            <a:gd name="connsiteY3" fmla="*/ 1807368 h 1807368"/>
+                            <a:gd name="connsiteX4" fmla="*/ 2382 w 3574257"/>
+                            <a:gd name="connsiteY4" fmla="*/ 1807368 h 1807368"/>
+                            <a:gd name="connsiteX0" fmla="*/ 2382 w 3574257"/>
+                            <a:gd name="connsiteY0" fmla="*/ 1807368 h 1807368"/>
+                            <a:gd name="connsiteX1" fmla="*/ 0 w 3574257"/>
+                            <a:gd name="connsiteY1" fmla="*/ 0 h 1807368"/>
+                            <a:gd name="connsiteX2" fmla="*/ 2045494 w 3574257"/>
+                            <a:gd name="connsiteY2" fmla="*/ 1 h 1807368"/>
+                            <a:gd name="connsiteX3" fmla="*/ 3574257 w 3574257"/>
+                            <a:gd name="connsiteY3" fmla="*/ 1807368 h 1807368"/>
+                            <a:gd name="connsiteX4" fmla="*/ 2382 w 3574257"/>
+                            <a:gd name="connsiteY4" fmla="*/ 1807368 h 1807368"/>
+                          </a:gdLst>
+                          <a:ahLst/>
+                          <a:cxnLst>
+                            <a:cxn ang="0">
+                              <a:pos x="connsiteX0" y="connsiteY0"/>
+                            </a:cxn>
+                            <a:cxn ang="0">
+                              <a:pos x="connsiteX1" y="connsiteY1"/>
+                            </a:cxn>
+                            <a:cxn ang="0">
+                              <a:pos x="connsiteX2" y="connsiteY2"/>
+                            </a:cxn>
+                            <a:cxn ang="0">
+                              <a:pos x="connsiteX3" y="connsiteY3"/>
+                            </a:cxn>
+                            <a:cxn ang="0">
+                              <a:pos x="connsiteX4" y="connsiteY4"/>
+                            </a:cxn>
+                          </a:cxnLst>
+                          <a:rect l="l" t="t" r="r" b="b"/>
+                          <a:pathLst>
+                            <a:path w="3574257" h="1807368">
+                              <a:moveTo>
+                                <a:pt x="2382" y="1807368"/>
+                              </a:moveTo>
+                              <a:lnTo>
+                                <a:pt x="0" y="0"/>
+                              </a:lnTo>
+                              <a:lnTo>
+                                <a:pt x="2045494" y="1"/>
+                              </a:lnTo>
+                              <a:lnTo>
+                                <a:pt x="3574257" y="1807368"/>
+                              </a:lnTo>
+                              <a:lnTo>
+                                <a:pt x="2382" y="1807368"/>
+                              </a:lnTo>
+                              <a:close/>
+                            </a:path>
+                          </a:pathLst>
+                        </a:custGeom>
+                        <a:solidFill>
+                          <a:srgbClr val="FF7F4F"/>
+                        </a:solidFill>
+                        <a:ln>
+                          <a:noFill/>
+                        </a:ln>
+                      </wps:spPr>
+                      <wps:style>
+                        <a:lnRef idx="2">
+                          <a:schemeClr val="accent1">
+                            <a:shade val="50000"/>
+                          </a:schemeClr>
+                        </a:lnRef>
+                        <a:fillRef idx="1">
+                          <a:schemeClr val="accent1"/>
+                        </a:fillRef>
+                        <a:effectRef idx="0">
+                          <a:schemeClr val="accent1"/>
+                        </a:effectRef>
+                        <a:fontRef idx="minor">
+                          <a:schemeClr val="lt1"/>
+                        </a:fontRef>
+                      </wps:style>
+                      <wps:bodyPr rtlCol="0" anchor="ctr"/>
+                    </wps:wsp>
+                  </a:graphicData>
+                </a:graphic>
+                <wp14:sizeRelH relativeFrom="margin">
+                  <wp14:pctWidth>0</wp14:pctWidth>
+                </wp14:sizeRelH>
+                <wp14:sizeRelV relativeFrom="margin">
+                  <wp14:pctHeight>0</wp14:pctHeight>
+                </wp14:sizeRelV>
+              </wp:anchor>
+            </w:drawing>
+          </mc:Choice>
+          <mc:Fallback>
+            <w:pict>
+              <v:shape id="Freeform 6" o:spid="_x0000_s1026" style="position:absolute;margin-left:-78.75pt;margin-top:535pt;width:187.95pt;height:87.35pt;z-index:251660288;visibility:visible;mso-wrap-style:square;mso-width-percent:0;mso-height-percent:0;mso-wrap-distance-left:9pt;mso-wrap-distance-top:0;mso-wrap-distance-right:9pt;mso-wrap-distance-bottom:0;mso-position-horizontal:absolute;mso-position-horizontal-relative:text;mso-position-vertical:absolute;mso-position-vertical-relative:text;mso-width-percent:0;mso-height-percent:0;mso-width-relative:margin;mso-height-relative:margin;v-text-anchor:middle" coordsize="3574257,1807368" o:gfxdata="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" path="m2382,1807368l,,2045494,1,3574257,1807368r-3571875,xe" fillcolor="#ff7f4f" stroked="f" strokeweight="2pt">
+                <v:path arrowok="t" o:connecttype="custom" o:connectlocs="1591,1109345;0,0;1366024,1;2386965,1109345;1591,1109345" o:connectangles="0,0,0,0,0"/>
+              </v:shape>
+            </w:pict>
+          </mc:Fallback>
+        </mc:AlternateContent>
+      </w:r>
+      <w:r>
+        <w:rPr>
+          <w:sz w:val="44"/>
+          <w:szCs w:val="44"/>
+        </w:rPr>
+        <mc:AlternateContent>
+          <mc:Choice Requires="wps">
+            <w:drawing>
+              <wp:anchor distT="0" distB="0" distL="114300" distR="114300" simplePos="0" relativeHeight="251661312" behindDoc="0" locked="0" layoutInCell="1" allowOverlap="1" wp14:anchorId="7AE0E923" wp14:editId="215CCF77">
+                <wp:simplePos x="0" y="0"/>
+                <wp:positionH relativeFrom="column">
+                  <wp:posOffset>-1000125</wp:posOffset>
+                </wp:positionH>
+                <wp:positionV relativeFrom="paragraph">
+                  <wp:posOffset>6788785</wp:posOffset>
+                </wp:positionV>
+                <wp:extent cx="11432540" cy="1114425"/>
+                <wp:effectExtent l="0" t="0" r="0" b="9525"/>
+                <wp:wrapNone/>
+                <wp:docPr id="5" name="Freeform 4"/>
+                <wp:cNvGraphicFramePr/>
+                <a:graphic xmlns:a="http://schemas.openxmlformats.org/drawingml/2006/main">
+                  <a:graphicData uri="http://schemas.microsoft.com/office/word/2010/wordprocessingShape">
+                    <wps:wsp>
+                      <wps:cNvSpPr/>
+                      <wps:spPr>
+                        <a:xfrm>
+                          <a:off x="0" y="0"/>
+                          <a:ext cx="11432540" cy="1114425"/>
+                        </a:xfrm>
+                        <a:custGeom>
+                          <a:avLst/>
+                          <a:gdLst>
+                            <a:gd name="connsiteX0" fmla="*/ 0 w 3350419"/>
+                            <a:gd name="connsiteY0" fmla="*/ 2081213 h 2083594"/>
+                            <a:gd name="connsiteX1" fmla="*/ 3031331 w 3350419"/>
+                            <a:gd name="connsiteY1" fmla="*/ 0 h 2083594"/>
+                            <a:gd name="connsiteX2" fmla="*/ 3350419 w 3350419"/>
+                            <a:gd name="connsiteY2" fmla="*/ 80963 h 2083594"/>
+                            <a:gd name="connsiteX3" fmla="*/ 3350419 w 3350419"/>
+                            <a:gd name="connsiteY3" fmla="*/ 2083594 h 2083594"/>
+                            <a:gd name="connsiteX4" fmla="*/ 0 w 3350419"/>
+                            <a:gd name="connsiteY4" fmla="*/ 2081213 h 2083594"/>
+                            <a:gd name="connsiteX0" fmla="*/ 0 w 3112294"/>
+                            <a:gd name="connsiteY0" fmla="*/ 2019301 h 2083594"/>
+                            <a:gd name="connsiteX1" fmla="*/ 2793206 w 3112294"/>
+                            <a:gd name="connsiteY1" fmla="*/ 0 h 2083594"/>
+                            <a:gd name="connsiteX2" fmla="*/ 3112294 w 3112294"/>
+                            <a:gd name="connsiteY2" fmla="*/ 80963 h 2083594"/>
+                            <a:gd name="connsiteX3" fmla="*/ 3112294 w 3112294"/>
+                            <a:gd name="connsiteY3" fmla="*/ 2083594 h 2083594"/>
+                            <a:gd name="connsiteX4" fmla="*/ 0 w 3112294"/>
+                            <a:gd name="connsiteY4" fmla="*/ 2019301 h 2083594"/>
+                            <a:gd name="connsiteX0" fmla="*/ 0 w 3345656"/>
+                            <a:gd name="connsiteY0" fmla="*/ 2097882 h 2097882"/>
+                            <a:gd name="connsiteX1" fmla="*/ 3026568 w 3345656"/>
+                            <a:gd name="connsiteY1" fmla="*/ 0 h 2097882"/>
+                            <a:gd name="connsiteX2" fmla="*/ 3345656 w 3345656"/>
+                            <a:gd name="connsiteY2" fmla="*/ 80963 h 2097882"/>
+                            <a:gd name="connsiteX3" fmla="*/ 3345656 w 3345656"/>
+                            <a:gd name="connsiteY3" fmla="*/ 2083594 h 2097882"/>
+                            <a:gd name="connsiteX4" fmla="*/ 0 w 3345656"/>
+                            <a:gd name="connsiteY4" fmla="*/ 2097882 h 2097882"/>
+                            <a:gd name="connsiteX0" fmla="*/ 0 w 2800350"/>
+                            <a:gd name="connsiteY0" fmla="*/ 1935957 h 2083594"/>
+                            <a:gd name="connsiteX1" fmla="*/ 2481262 w 2800350"/>
+                            <a:gd name="connsiteY1" fmla="*/ 0 h 2083594"/>
+                            <a:gd name="connsiteX2" fmla="*/ 2800350 w 2800350"/>
+                            <a:gd name="connsiteY2" fmla="*/ 80963 h 2083594"/>
+                            <a:gd name="connsiteX3" fmla="*/ 2800350 w 2800350"/>
+                            <a:gd name="connsiteY3" fmla="*/ 2083594 h 2083594"/>
+                            <a:gd name="connsiteX4" fmla="*/ 0 w 2800350"/>
+                            <a:gd name="connsiteY4" fmla="*/ 1935957 h 2083594"/>
+                            <a:gd name="connsiteX0" fmla="*/ 0 w 3352800"/>
+                            <a:gd name="connsiteY0" fmla="*/ 2083594 h 2083594"/>
+                            <a:gd name="connsiteX1" fmla="*/ 3033712 w 3352800"/>
+                            <a:gd name="connsiteY1" fmla="*/ 0 h 2083594"/>
+                            <a:gd name="connsiteX2" fmla="*/ 3352800 w 3352800"/>
+                            <a:gd name="connsiteY2" fmla="*/ 80963 h 2083594"/>
+                            <a:gd name="connsiteX3" fmla="*/ 3352800 w 3352800"/>
+                            <a:gd name="connsiteY3" fmla="*/ 2083594 h 2083594"/>
+                            <a:gd name="connsiteX4" fmla="*/ 0 w 3352800"/>
+                            <a:gd name="connsiteY4" fmla="*/ 2083594 h 2083594"/>
+                            <a:gd name="connsiteX0" fmla="*/ 0 w 3352800"/>
+                            <a:gd name="connsiteY0" fmla="*/ 2002631 h 2002631"/>
+                            <a:gd name="connsiteX1" fmla="*/ 3033712 w 3352800"/>
+                            <a:gd name="connsiteY1" fmla="*/ 157162 h 2002631"/>
+                            <a:gd name="connsiteX2" fmla="*/ 3352800 w 3352800"/>
+                            <a:gd name="connsiteY2" fmla="*/ 0 h 2002631"/>
+                            <a:gd name="connsiteX3" fmla="*/ 3352800 w 3352800"/>
+                            <a:gd name="connsiteY3" fmla="*/ 2002631 h 2002631"/>
+                            <a:gd name="connsiteX4" fmla="*/ 0 w 3352800"/>
+                            <a:gd name="connsiteY4" fmla="*/ 2002631 h 2002631"/>
+                            <a:gd name="connsiteX0" fmla="*/ 0 w 3352800"/>
+                            <a:gd name="connsiteY0" fmla="*/ 2002631 h 2002631"/>
+                            <a:gd name="connsiteX1" fmla="*/ 2988469 w 3352800"/>
+                            <a:gd name="connsiteY1" fmla="*/ 59530 h 2002631"/>
+                            <a:gd name="connsiteX2" fmla="*/ 3352800 w 3352800"/>
+                            <a:gd name="connsiteY2" fmla="*/ 0 h 2002631"/>
+                            <a:gd name="connsiteX3" fmla="*/ 3352800 w 3352800"/>
+                            <a:gd name="connsiteY3" fmla="*/ 2002631 h 2002631"/>
+                            <a:gd name="connsiteX4" fmla="*/ 0 w 3352800"/>
+                            <a:gd name="connsiteY4" fmla="*/ 2002631 h 2002631"/>
+                            <a:gd name="connsiteX0" fmla="*/ 0 w 3352800"/>
+                            <a:gd name="connsiteY0" fmla="*/ 2002631 h 2002631"/>
+                            <a:gd name="connsiteX1" fmla="*/ 2833966 w 3352800"/>
+                            <a:gd name="connsiteY1" fmla="*/ 425 h 2002631"/>
+                            <a:gd name="connsiteX2" fmla="*/ 3352800 w 3352800"/>
+                            <a:gd name="connsiteY2" fmla="*/ 0 h 2002631"/>
+                            <a:gd name="connsiteX3" fmla="*/ 3352800 w 3352800"/>
+                            <a:gd name="connsiteY3" fmla="*/ 2002631 h 2002631"/>
+                            <a:gd name="connsiteX4" fmla="*/ 0 w 3352800"/>
+                            <a:gd name="connsiteY4" fmla="*/ 2002631 h 2002631"/>
+                            <a:gd name="connsiteX0" fmla="*/ 0 w 3352800"/>
+                            <a:gd name="connsiteY0" fmla="*/ 2002631 h 2002631"/>
+                            <a:gd name="connsiteX1" fmla="*/ 2845314 w 3352800"/>
+                            <a:gd name="connsiteY1" fmla="*/ 12246 h 2002631"/>
+                            <a:gd name="connsiteX2" fmla="*/ 3352800 w 3352800"/>
+                            <a:gd name="connsiteY2" fmla="*/ 0 h 2002631"/>
+                            <a:gd name="connsiteX3" fmla="*/ 3352800 w 3352800"/>
+                            <a:gd name="connsiteY3" fmla="*/ 2002631 h 2002631"/>
+                            <a:gd name="connsiteX4" fmla="*/ 0 w 3352800"/>
+                            <a:gd name="connsiteY4" fmla="*/ 2002631 h 2002631"/>
+                            <a:gd name="connsiteX0" fmla="*/ 0 w 3352800"/>
+                            <a:gd name="connsiteY0" fmla="*/ 2002631 h 2002631"/>
+                            <a:gd name="connsiteX1" fmla="*/ 2834839 w 3352800"/>
+                            <a:gd name="connsiteY1" fmla="*/ 425 h 2002631"/>
+                            <a:gd name="connsiteX2" fmla="*/ 3352800 w 3352800"/>
+                            <a:gd name="connsiteY2" fmla="*/ 0 h 2002631"/>
+                            <a:gd name="connsiteX3" fmla="*/ 3352800 w 3352800"/>
+                            <a:gd name="connsiteY3" fmla="*/ 2002631 h 2002631"/>
+                            <a:gd name="connsiteX4" fmla="*/ 0 w 3352800"/>
+                            <a:gd name="connsiteY4" fmla="*/ 2002631 h 2002631"/>
+                            <a:gd name="connsiteX0" fmla="*/ 0 w 3352800"/>
+                            <a:gd name="connsiteY0" fmla="*/ 2002631 h 2002631"/>
+                            <a:gd name="connsiteX1" fmla="*/ 2875865 w 3352800"/>
+                            <a:gd name="connsiteY1" fmla="*/ 81782 h 2002631"/>
+                            <a:gd name="connsiteX2" fmla="*/ 3352800 w 3352800"/>
+                            <a:gd name="connsiteY2" fmla="*/ 0 h 2002631"/>
+                            <a:gd name="connsiteX3" fmla="*/ 3352800 w 3352800"/>
+                            <a:gd name="connsiteY3" fmla="*/ 2002631 h 2002631"/>
+                            <a:gd name="connsiteX4" fmla="*/ 0 w 3352800"/>
+                            <a:gd name="connsiteY4" fmla="*/ 2002631 h 2002631"/>
+                            <a:gd name="connsiteX0" fmla="*/ 0 w 3352800"/>
+                            <a:gd name="connsiteY0" fmla="*/ 2002901 h 2002901"/>
+                            <a:gd name="connsiteX1" fmla="*/ 2836585 w 3352800"/>
+                            <a:gd name="connsiteY1" fmla="*/ 0 h 2002901"/>
+                            <a:gd name="connsiteX2" fmla="*/ 3352800 w 3352800"/>
+                            <a:gd name="connsiteY2" fmla="*/ 270 h 2002901"/>
+                            <a:gd name="connsiteX3" fmla="*/ 3352800 w 3352800"/>
+                            <a:gd name="connsiteY3" fmla="*/ 2002901 h 2002901"/>
+                            <a:gd name="connsiteX4" fmla="*/ 0 w 3352800"/>
+                            <a:gd name="connsiteY4" fmla="*/ 2002901 h 2002901"/>
+                            <a:gd name="connsiteX0" fmla="*/ 0 w 3352800"/>
+                            <a:gd name="connsiteY0" fmla="*/ 2002631 h 2002631"/>
+                            <a:gd name="connsiteX1" fmla="*/ 754045 w 3352800"/>
+                            <a:gd name="connsiteY1" fmla="*/ 1468326 h 2002631"/>
+                            <a:gd name="connsiteX2" fmla="*/ 3352800 w 3352800"/>
+                            <a:gd name="connsiteY2" fmla="*/ 0 h 2002631"/>
+                            <a:gd name="connsiteX3" fmla="*/ 3352800 w 3352800"/>
+                            <a:gd name="connsiteY3" fmla="*/ 2002631 h 2002631"/>
+                            <a:gd name="connsiteX4" fmla="*/ 0 w 3352800"/>
+                            <a:gd name="connsiteY4" fmla="*/ 2002631 h 2002631"/>
+                            <a:gd name="connsiteX0" fmla="*/ 0 w 3352800"/>
+                            <a:gd name="connsiteY0" fmla="*/ 534305 h 534305"/>
+                            <a:gd name="connsiteX1" fmla="*/ 754045 w 3352800"/>
+                            <a:gd name="connsiteY1" fmla="*/ 0 h 534305"/>
+                            <a:gd name="connsiteX2" fmla="*/ 3352800 w 3352800"/>
+                            <a:gd name="connsiteY2" fmla="*/ 7687 h 534305"/>
+                            <a:gd name="connsiteX3" fmla="*/ 3352800 w 3352800"/>
+                            <a:gd name="connsiteY3" fmla="*/ 534305 h 534305"/>
+                            <a:gd name="connsiteX4" fmla="*/ 0 w 3352800"/>
+                            <a:gd name="connsiteY4" fmla="*/ 534305 h 534305"/>
+                            <a:gd name="connsiteX0" fmla="*/ 0 w 3352800"/>
+                            <a:gd name="connsiteY0" fmla="*/ 534305 h 534305"/>
+                            <a:gd name="connsiteX1" fmla="*/ 754045 w 3352800"/>
+                            <a:gd name="connsiteY1" fmla="*/ 0 h 534305"/>
+                            <a:gd name="connsiteX2" fmla="*/ 3352800 w 3352800"/>
+                            <a:gd name="connsiteY2" fmla="*/ 7687 h 534305"/>
+                            <a:gd name="connsiteX3" fmla="*/ 3352800 w 3352800"/>
+                            <a:gd name="connsiteY3" fmla="*/ 534305 h 534305"/>
+                            <a:gd name="connsiteX4" fmla="*/ 0 w 3352800"/>
+                            <a:gd name="connsiteY4" fmla="*/ 534305 h 534305"/>
+                            <a:gd name="connsiteX0" fmla="*/ 0 w 3352800"/>
+                            <a:gd name="connsiteY0" fmla="*/ 526618 h 526618"/>
+                            <a:gd name="connsiteX1" fmla="*/ 980611 w 3352800"/>
+                            <a:gd name="connsiteY1" fmla="*/ 93681 h 526618"/>
+                            <a:gd name="connsiteX2" fmla="*/ 3352800 w 3352800"/>
+                            <a:gd name="connsiteY2" fmla="*/ 0 h 526618"/>
+                            <a:gd name="connsiteX3" fmla="*/ 3352800 w 3352800"/>
+                            <a:gd name="connsiteY3" fmla="*/ 526618 h 526618"/>
+                            <a:gd name="connsiteX4" fmla="*/ 0 w 3352800"/>
+                            <a:gd name="connsiteY4" fmla="*/ 526618 h 526618"/>
+                            <a:gd name="connsiteX0" fmla="*/ 0 w 3352800"/>
+                            <a:gd name="connsiteY0" fmla="*/ 526888 h 526888"/>
+                            <a:gd name="connsiteX1" fmla="*/ 744735 w 3352800"/>
+                            <a:gd name="connsiteY1" fmla="*/ 0 h 526888"/>
+                            <a:gd name="connsiteX2" fmla="*/ 3352800 w 3352800"/>
+                            <a:gd name="connsiteY2" fmla="*/ 270 h 526888"/>
+                            <a:gd name="connsiteX3" fmla="*/ 3352800 w 3352800"/>
+                            <a:gd name="connsiteY3" fmla="*/ 526888 h 526888"/>
+                            <a:gd name="connsiteX4" fmla="*/ 0 w 3352800"/>
+                            <a:gd name="connsiteY4" fmla="*/ 526888 h 526888"/>
+                            <a:gd name="connsiteX0" fmla="*/ 0 w 3352800"/>
+                            <a:gd name="connsiteY0" fmla="*/ 526618 h 526618"/>
+                            <a:gd name="connsiteX1" fmla="*/ 811948 w 3352800"/>
+                            <a:gd name="connsiteY1" fmla="*/ 60921 h 526618"/>
+                            <a:gd name="connsiteX2" fmla="*/ 3352800 w 3352800"/>
+                            <a:gd name="connsiteY2" fmla="*/ 0 h 526618"/>
+                            <a:gd name="connsiteX3" fmla="*/ 3352800 w 3352800"/>
+                            <a:gd name="connsiteY3" fmla="*/ 526618 h 526618"/>
+                            <a:gd name="connsiteX4" fmla="*/ 0 w 3352800"/>
+                            <a:gd name="connsiteY4" fmla="*/ 526618 h 526618"/>
+                            <a:gd name="connsiteX0" fmla="*/ 0 w 3352800"/>
+                            <a:gd name="connsiteY0" fmla="*/ 527584 h 527584"/>
+                            <a:gd name="connsiteX1" fmla="*/ 751718 w 3352800"/>
+                            <a:gd name="connsiteY1" fmla="*/ 0 h 527584"/>
+                            <a:gd name="connsiteX2" fmla="*/ 3352800 w 3352800"/>
+                            <a:gd name="connsiteY2" fmla="*/ 966 h 527584"/>
+                            <a:gd name="connsiteX3" fmla="*/ 3352800 w 3352800"/>
+                            <a:gd name="connsiteY3" fmla="*/ 527584 h 527584"/>
+                            <a:gd name="connsiteX4" fmla="*/ 0 w 3352800"/>
+                            <a:gd name="connsiteY4" fmla="*/ 527584 h 527584"/>
+                            <a:gd name="connsiteX0" fmla="*/ 0 w 3352800"/>
+                            <a:gd name="connsiteY0" fmla="*/ 527584 h 527584"/>
+                            <a:gd name="connsiteX1" fmla="*/ 751718 w 3352800"/>
+                            <a:gd name="connsiteY1" fmla="*/ 0 h 527584"/>
+                            <a:gd name="connsiteX2" fmla="*/ 3241069 w 3352800"/>
+                            <a:gd name="connsiteY2" fmla="*/ 94144 h 527584"/>
+                            <a:gd name="connsiteX3" fmla="*/ 3352800 w 3352800"/>
+                            <a:gd name="connsiteY3" fmla="*/ 527584 h 527584"/>
+                            <a:gd name="connsiteX4" fmla="*/ 0 w 3352800"/>
+                            <a:gd name="connsiteY4" fmla="*/ 527584 h 527584"/>
+                            <a:gd name="connsiteX0" fmla="*/ 0 w 3352800"/>
+                            <a:gd name="connsiteY0" fmla="*/ 527584 h 527584"/>
+                            <a:gd name="connsiteX1" fmla="*/ 751718 w 3352800"/>
+                            <a:gd name="connsiteY1" fmla="*/ 0 h 527584"/>
+                            <a:gd name="connsiteX2" fmla="*/ 3352800 w 3352800"/>
+                            <a:gd name="connsiteY2" fmla="*/ 271 h 527584"/>
+                            <a:gd name="connsiteX3" fmla="*/ 3352800 w 3352800"/>
+                            <a:gd name="connsiteY3" fmla="*/ 527584 h 527584"/>
+                            <a:gd name="connsiteX4" fmla="*/ 0 w 3352800"/>
+                            <a:gd name="connsiteY4" fmla="*/ 527584 h 527584"/>
+                            <a:gd name="connsiteX0" fmla="*/ 0 w 3352800"/>
+                            <a:gd name="connsiteY0" fmla="*/ 527313 h 527313"/>
+                            <a:gd name="connsiteX1" fmla="*/ 900984 w 3352800"/>
+                            <a:gd name="connsiteY1" fmla="*/ 97774 h 527313"/>
+                            <a:gd name="connsiteX2" fmla="*/ 3352800 w 3352800"/>
+                            <a:gd name="connsiteY2" fmla="*/ 0 h 527313"/>
+                            <a:gd name="connsiteX3" fmla="*/ 3352800 w 3352800"/>
+                            <a:gd name="connsiteY3" fmla="*/ 527313 h 527313"/>
+                            <a:gd name="connsiteX4" fmla="*/ 0 w 3352800"/>
+                            <a:gd name="connsiteY4" fmla="*/ 527313 h 527313"/>
+                            <a:gd name="connsiteX0" fmla="*/ 0 w 3352800"/>
+                            <a:gd name="connsiteY0" fmla="*/ 527584 h 527584"/>
+                            <a:gd name="connsiteX1" fmla="*/ 748227 w 3352800"/>
+                            <a:gd name="connsiteY1" fmla="*/ 0 h 527584"/>
+                            <a:gd name="connsiteX2" fmla="*/ 3352800 w 3352800"/>
+                            <a:gd name="connsiteY2" fmla="*/ 271 h 527584"/>
+                            <a:gd name="connsiteX3" fmla="*/ 3352800 w 3352800"/>
+                            <a:gd name="connsiteY3" fmla="*/ 527584 h 527584"/>
+                            <a:gd name="connsiteX4" fmla="*/ 0 w 3352800"/>
+                            <a:gd name="connsiteY4" fmla="*/ 527584 h 527584"/>
+                            <a:gd name="connsiteX0" fmla="*/ 0 w 3352800"/>
+                            <a:gd name="connsiteY0" fmla="*/ 527313 h 527313"/>
+                            <a:gd name="connsiteX1" fmla="*/ 378118 w 3352800"/>
+                            <a:gd name="connsiteY1" fmla="*/ 21980 h 527313"/>
+                            <a:gd name="connsiteX2" fmla="*/ 3352800 w 3352800"/>
+                            <a:gd name="connsiteY2" fmla="*/ 0 h 527313"/>
+                            <a:gd name="connsiteX3" fmla="*/ 3352800 w 3352800"/>
+                            <a:gd name="connsiteY3" fmla="*/ 527313 h 527313"/>
+                            <a:gd name="connsiteX4" fmla="*/ 0 w 3352800"/>
+                            <a:gd name="connsiteY4" fmla="*/ 527313 h 527313"/>
+                            <a:gd name="connsiteX0" fmla="*/ 0 w 3352800"/>
+                            <a:gd name="connsiteY0" fmla="*/ 527313 h 527313"/>
+                            <a:gd name="connsiteX1" fmla="*/ 398129 w 3352800"/>
+                            <a:gd name="connsiteY1" fmla="*/ 6039 h 527313"/>
+                            <a:gd name="connsiteX2" fmla="*/ 3352800 w 3352800"/>
+                            <a:gd name="connsiteY2" fmla="*/ 0 h 527313"/>
+                            <a:gd name="connsiteX3" fmla="*/ 3352800 w 3352800"/>
+                            <a:gd name="connsiteY3" fmla="*/ 527313 h 527313"/>
+                            <a:gd name="connsiteX4" fmla="*/ 0 w 3352800"/>
+                            <a:gd name="connsiteY4" fmla="*/ 527313 h 527313"/>
+                            <a:gd name="connsiteX0" fmla="*/ 0 w 3352800"/>
+                            <a:gd name="connsiteY0" fmla="*/ 529245 h 529245"/>
+                            <a:gd name="connsiteX1" fmla="*/ 403132 w 3352800"/>
+                            <a:gd name="connsiteY1" fmla="*/ 0 h 529245"/>
+                            <a:gd name="connsiteX2" fmla="*/ 3352800 w 3352800"/>
+                            <a:gd name="connsiteY2" fmla="*/ 1932 h 529245"/>
+                            <a:gd name="connsiteX3" fmla="*/ 3352800 w 3352800"/>
+                            <a:gd name="connsiteY3" fmla="*/ 529245 h 529245"/>
+                            <a:gd name="connsiteX4" fmla="*/ 0 w 3352800"/>
+                            <a:gd name="connsiteY4" fmla="*/ 529245 h 529245"/>
+                          </a:gdLst>
+                          <a:ahLst/>
+                          <a:cxnLst>
+                            <a:cxn ang="0">
+                              <a:pos x="connsiteX0" y="connsiteY0"/>
+                            </a:cxn>
+                            <a:cxn ang="0">
+                              <a:pos x="connsiteX1" y="connsiteY1"/>
+                            </a:cxn>
+                            <a:cxn ang="0">
+                              <a:pos x="connsiteX2" y="connsiteY2"/>
+                            </a:cxn>
+                            <a:cxn ang="0">
+                              <a:pos x="connsiteX3" y="connsiteY3"/>
+                            </a:cxn>
+                            <a:cxn ang="0">
+                              <a:pos x="connsiteX4" y="connsiteY4"/>
+                            </a:cxn>
+                          </a:cxnLst>
+                          <a:rect l="l" t="t" r="r" b="b"/>
+                          <a:pathLst>
+                            <a:path w="3352800" h="529245">
+                              <a:moveTo>
+                                <a:pt x="0" y="529245"/>
+                              </a:moveTo>
+                              <a:lnTo>
+                                <a:pt x="403132" y="0"/>
+                              </a:lnTo>
+                              <a:lnTo>
+                                <a:pt x="3352800" y="1932"/>
+                              </a:lnTo>
+                              <a:lnTo>
+                                <a:pt x="3352800" y="529245"/>
+                              </a:lnTo>
+                              <a:lnTo>
+                                <a:pt x="0" y="529245"/>
+                              </a:lnTo>
+                              <a:close/>
+                            </a:path>
+                          </a:pathLst>
+                        </a:custGeom>
+                        <a:solidFill>
+                          <a:srgbClr val="4F6FFF">
+                            <a:alpha val="80000"/>
+                          </a:srgbClr>
+                        </a:solidFill>
+                        <a:ln>
+                          <a:noFill/>
+                        </a:ln>
+                      </wps:spPr>
+                      <wps:style>
+                        <a:lnRef idx="2">
+                          <a:schemeClr val="accent1">
+                            <a:shade val="50000"/>
+                          </a:schemeClr>
+                        </a:lnRef>
+                        <a:fillRef idx="1">
+                          <a:schemeClr val="accent1"/>
+                        </a:fillRef>
+                        <a:effectRef idx="0">
+                          <a:schemeClr val="accent1"/>
+                        </a:effectRef>
+                        <a:fontRef idx="minor">
+                          <a:schemeClr val="lt1"/>
+                        </a:fontRef>
+                      </wps:style>
+                      <wps:bodyPr rtlCol="0" anchor="ctr"/>
+                    </wps:wsp>
+                  </a:graphicData>
+                </a:graphic>
+                <wp14:sizeRelH relativeFrom="margin">
+                  <wp14:pctWidth>0</wp14:pctWidth>
+                </wp14:sizeRelH>
+                <wp14:sizeRelV relativeFrom="margin">
+                  <wp14:pctHeight>0</wp14:pctHeight>
+                </wp14:sizeRelV>
+              </wp:anchor>
+            </w:drawing>
+          </mc:Choice>
+          <mc:Fallback>
+            <w:pict>
+              <v:shape id="Freeform 4" o:spid="_x0000_s1026" style="position:absolute;margin-left:-78.75pt;margin-top:534.55pt;width:900.2pt;height:87.75pt;z-index:251661312;visibility:visible;mso-wrap-style:square;mso-width-percent:0;mso-height-percent:0;mso-wrap-distance-left:9pt;mso-wrap-distance-top:0;mso-wrap-distance-right:9pt;mso-wrap-distance-bottom:0;mso-position-horizontal:absolute;mso-position-horizontal-relative:text;mso-position-vertical:absolute;mso-position-vertical-relative:text;mso-width-percent:0;mso-height-percent:0;mso-width-relative:margin;mso-height-relative:margin;v-text-anchor:middle" coordsize="3352800,529245" o:gfxdata="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" path="m,529245l403132,,3352800,1932r,527313l,529245xe" fillcolor="#4f6fff" stroked="f" strokeweight="2pt">
+                <v:fill opacity="52428f"/>
+                <v:path arrowok="t" o:connecttype="custom" o:connectlocs="0,1114425;1374619,0;11432540,4068;11432540,1114425;0,1114425" o:connectangles="0,0,0,0,0"/>
+              </v:shape>
+            </w:pict>
+          </mc:Fallback>
+        </mc:AlternateContent>
+      </w:r>
+      <w:r>
+        <w:rPr>
+          <w:sz w:val="44"/>
+          <w:szCs w:val="44"/>
+        </w:rPr>
+        <w:drawing>
+          <wp:anchor distT="0" distB="0" distL="114300" distR="114300" simplePos="0" relativeHeight="251659264" behindDoc="0" locked="0" layoutInCell="1" allowOverlap="1" wp14:anchorId="008FC381" wp14:editId="264BD2FA">
+            <wp:simplePos x="0" y="0"/>
+            <wp:positionH relativeFrom="column">
+              <wp:posOffset>-904875</wp:posOffset>
+            </wp:positionH>
+            <wp:positionV relativeFrom="paragraph">
+              <wp:posOffset>2684145</wp:posOffset>
+            </wp:positionV>
+            <wp:extent cx="7543800" cy="4876800"/>
+            <wp:effectExtent l="0" t="0" r="0" b="0"/>
+            <wp:wrapNone/>
+            <wp:docPr id="8" name="Picture 5"/>
+            <wp:cNvGraphicFramePr>
+              <a:graphicFrameLocks xmlns:a="http://schemas.openxmlformats.org/drawingml/2006/main" noChangeAspect="1"/>
+            </wp:cNvGraphicFramePr>
+            <a:graphic xmlns:a="http://schemas.openxmlformats.org/drawingml/2006/main">
+              <a:graphicData uri="http://schemas.openxmlformats.org/drawingml/2006/picture">
+                <pic:pic xmlns:pic="http://schemas.openxmlformats.org/drawingml/2006/picture">
+                  <pic:nvPicPr>
+                    <pic:cNvPr id="8" name="Picture 5"/>
+                    <pic:cNvPicPr>
+                      <a:picLocks noChangeAspect="1" noChangeArrowheads="1"/>
+                    </pic:cNvPicPr>
+                  </pic:nvPicPr>
+                  <pic:blipFill>
+                    <a:blip r:embed="rId7">
+                      <a:extLst>
+                        <a:ext uri="{BEBA8EAE-BF5A-486C-A8C5-ECC9F3942E4B}">
+                          <a14:imgProps xmlns:a14="http://schemas.microsoft.com/office/drawing/2010/main">
+                            <a14:imgLayer r:embed="rId8">
+                              <a14:imgEffect>
+                                <a14:sharpenSoften amount="-50000"/>
+                              </a14:imgEffect>
+                              <a14:imgEffect>
+                                <a14:brightnessContrast bright="11000"/>
+                              </a14:imgEffect>
+                            </a14:imgLayer>
+                          </a14:imgProps>
+                        </a:ext>
+                        <a:ext uri="{28A0092B-C50C-407E-A947-70E740481C1C}">
+                          <a14:useLocalDpi xmlns:a14="http://schemas.microsoft.com/office/drawing/2010/main" val="0"/>
+                        </a:ext>
+                      </a:extLst>
+                    </a:blip>
+                    <a:srcRect/>
+                    <a:stretch>
+                      <a:fillRect/>
+                    </a:stretch>
+                  </pic:blipFill>
+                  <pic:spPr bwMode="auto">
+                    <a:xfrm>
+                      <a:off x="0" y="0"/>
+                      <a:ext cx="7543800" cy="4876800"/>
+                    </a:xfrm>
+                    <a:prstGeom prst="rect">
+                      <a:avLst/>
+                    </a:prstGeom>
+                    <a:noFill/>
+                    <a:ln>
+                      <a:noFill/>
+                    </a:ln>
+                    <a:extLst/>
+                  </pic:spPr>
+                </pic:pic>
+              </a:graphicData>
+            </a:graphic>
+            <wp14:sizeRelH relativeFrom="margin">
+              <wp14:pctWidth>0</wp14:pctWidth>
+            </wp14:sizeRelH>
+            <wp14:sizeRelV relativeFrom="margin">
+              <wp14:pctHeight>0</wp14:pctHeight>
+            </wp14:sizeRelV>
+          </wp:anchor>
+        </w:drawing>
+      </w:r>
     </w:p>
     <w:sectPr>
-      <w:headerReference w:type="even" r:id="rId7"/>
-      <w:headerReference w:type="default" r:id="rId8"/>
-      <w:footerReference w:type="even" r:id="rId9"/>
-      <w:footerReference w:type="default" r:id="rId10"/>
-      <w:headerReference w:type="first" r:id="rId11"/>
-      <w:footerReference w:type="first" r:id="rId12"/>
+      <w:headerReference w:type="even" r:id="rId9"/>
+      <w:headerReference w:type="default" r:id="rId10"/>
+      <w:footerReference w:type="even" r:id="rId11"/>
+      <w:footerReference w:type="default" r:id="rId12"/>
+      <w:headerReference w:type="first" r:id="rId13"/>
+      <w:footerReference w:type="first" r:id="rId14"/>
       <w:pgSz w:w="11906" w:h="16838"/>
       <w:pgMar w:top="1440" w:right="1440" w:bottom="1440" w:left="1440" w:header="708" w:footer="708" w:gutter="0"/>
       <w:cols w:space="708"/>
@@ -312,8 +1619,6 @@
         </wp:inline>
       </w:drawing>
     </w:r>
-    <w:bookmarkStart w:id="0" w:name="_GoBack"/>
-    <w:bookmarkEnd w:id="0"/>
   </w:p>
   <w:p>
     <w:pPr>
@@ -496,7 +1801,6 @@
   <w:style w:type="character" w:default="1" w:styleId="DefaultParagraphFont">
     <w:name w:val="Default Paragraph Font"/>
     <w:uiPriority w:val="1"/>
-    <w:semiHidden/>
     <w:unhideWhenUsed/>
   </w:style>
   <w:style w:type="table" w:default="1" w:styleId="TableNormal">
@@ -593,6 +1897,23 @@
     <w:link w:val="Footer"/>
     <w:uiPriority w:val="99"/>
     <w:rsid w:val="004055D1"/>
+  </w:style>
+  <w:style w:type="paragraph" w:styleId="NormalWeb">
+    <w:name w:val="Normal (Web)"/>
+    <w:basedOn w:val="Normal"/>
+    <w:uiPriority w:val="99"/>
+    <w:semiHidden/>
+    <w:unhideWhenUsed/>
+    <w:rsid w:val="00500F87"/>
+    <w:pPr>
+      <w:spacing w:before="100" w:beforeAutospacing="1" w:after="100" w:afterAutospacing="1" w:line="240" w:lineRule="auto"/>
+    </w:pPr>
+    <w:rPr>
+      <w:rFonts w:ascii="Times New Roman" w:eastAsiaTheme="minorEastAsia" w:hAnsi="Times New Roman" w:cs="Times New Roman"/>
+      <w:sz w:val="24"/>
+      <w:szCs w:val="24"/>
+      <w:lang w:eastAsia="en-AU"/>
+    </w:rPr>
   </w:style>
 </w:styles>
 </file>
@@ -760,7 +2081,6 @@
   <w:style w:type="character" w:default="1" w:styleId="DefaultParagraphFont">
     <w:name w:val="Default Paragraph Font"/>
     <w:uiPriority w:val="1"/>
-    <w:semiHidden/>
     <w:unhideWhenUsed/>
   </w:style>
   <w:style w:type="table" w:default="1" w:styleId="TableNormal">
@@ -857,6 +2177,23 @@
     <w:link w:val="Footer"/>
     <w:uiPriority w:val="99"/>
     <w:rsid w:val="004055D1"/>
+  </w:style>
+  <w:style w:type="paragraph" w:styleId="NormalWeb">
+    <w:name w:val="Normal (Web)"/>
+    <w:basedOn w:val="Normal"/>
+    <w:uiPriority w:val="99"/>
+    <w:semiHidden/>
+    <w:unhideWhenUsed/>
+    <w:rsid w:val="00500F87"/>
+    <w:pPr>
+      <w:spacing w:before="100" w:beforeAutospacing="1" w:after="100" w:afterAutospacing="1" w:line="240" w:lineRule="auto"/>
+    </w:pPr>
+    <w:rPr>
+      <w:rFonts w:ascii="Times New Roman" w:eastAsiaTheme="minorEastAsia" w:hAnsi="Times New Roman" w:cs="Times New Roman"/>
+      <w:sz w:val="24"/>
+      <w:szCs w:val="24"/>
+      <w:lang w:eastAsia="en-AU"/>
+    </w:rPr>
   </w:style>
 </w:styles>
 </file>

</xml_diff>